<commit_message>
se llego al ciclo 5
</commit_message>
<xml_diff>
--- a/Lab03/LAB03.docx
+++ b/Lab03/LAB03.docx
@@ -4485,6 +4485,1533 @@
     <w:p>
       <w:pPr>
         <w:pStyle w:val="Prrafodelista"/>
+        <w:numPr>
+          <w:ilvl w:val="0"/>
+          <w:numId w:val="11"/>
+        </w:numPr>
+        <w:rPr>
+          <w:rFonts w:ascii="Arial" w:hAnsi="Arial" w:cs="Arial"/>
+          <w:sz w:val="24"/>
+          <w:szCs w:val="24"/>
+        </w:rPr>
+      </w:pPr>
+      <w:r>
+        <w:rPr>
+          <w:rFonts w:ascii="Arial" w:hAnsi="Arial" w:cs="Arial"/>
+          <w:sz w:val="24"/>
+          <w:szCs w:val="24"/>
+        </w:rPr>
+        <w:lastRenderedPageBreak/>
+        <w:t>Para el primer clic: como las no cambian ni deciden entonces su estado seguirá siendo el mismo del estado inicial, como son barreras deberían nacer muertas</w:t>
+      </w:r>
+    </w:p>
+    <w:p>
+      <w:pPr>
+        <w:pStyle w:val="Prrafodelista"/>
+        <w:rPr>
+          <w:rFonts w:ascii="Arial" w:hAnsi="Arial" w:cs="Arial"/>
+          <w:sz w:val="24"/>
+          <w:szCs w:val="24"/>
+        </w:rPr>
+      </w:pPr>
+    </w:p>
+    <w:p>
+      <w:pPr>
+        <w:pStyle w:val="Prrafodelista"/>
+        <w:numPr>
+          <w:ilvl w:val="0"/>
+          <w:numId w:val="11"/>
+        </w:numPr>
+        <w:rPr>
+          <w:rFonts w:ascii="Arial" w:hAnsi="Arial" w:cs="Arial"/>
+          <w:sz w:val="24"/>
+          <w:szCs w:val="24"/>
+        </w:rPr>
+      </w:pPr>
+      <w:r>
+        <w:rPr>
+          <w:rFonts w:ascii="Arial" w:hAnsi="Arial" w:cs="Arial"/>
+          <w:sz w:val="24"/>
+          <w:szCs w:val="24"/>
+        </w:rPr>
+        <w:t>Para el segundo clic: Seguirán muertas</w:t>
+      </w:r>
+    </w:p>
+    <w:p>
+      <w:pPr>
+        <w:pStyle w:val="Prrafodelista"/>
+        <w:rPr>
+          <w:rFonts w:ascii="Arial" w:hAnsi="Arial" w:cs="Arial"/>
+          <w:sz w:val="24"/>
+          <w:szCs w:val="24"/>
+        </w:rPr>
+      </w:pPr>
+    </w:p>
+    <w:p>
+      <w:pPr>
+        <w:pStyle w:val="Prrafodelista"/>
+        <w:numPr>
+          <w:ilvl w:val="0"/>
+          <w:numId w:val="11"/>
+        </w:numPr>
+        <w:rPr>
+          <w:rFonts w:ascii="Arial" w:hAnsi="Arial" w:cs="Arial"/>
+          <w:sz w:val="24"/>
+          <w:szCs w:val="24"/>
+        </w:rPr>
+      </w:pPr>
+      <w:r>
+        <w:rPr>
+          <w:rFonts w:ascii="Arial" w:hAnsi="Arial" w:cs="Arial"/>
+          <w:sz w:val="24"/>
+          <w:szCs w:val="24"/>
+        </w:rPr>
+        <w:t>Para el tercer clic: Como en el caso anterior, seguirán MUERTAS</w:t>
+      </w:r>
+    </w:p>
+    <w:p>
+      <w:pPr>
+        <w:pStyle w:val="Prrafodelista"/>
+        <w:rPr>
+          <w:rFonts w:ascii="Arial" w:hAnsi="Arial" w:cs="Arial"/>
+          <w:sz w:val="24"/>
+          <w:szCs w:val="24"/>
+        </w:rPr>
+      </w:pPr>
+    </w:p>
+    <w:p>
+      <w:pPr>
+        <w:pStyle w:val="Prrafodelista"/>
+        <w:numPr>
+          <w:ilvl w:val="0"/>
+          <w:numId w:val="12"/>
+        </w:numPr>
+        <w:rPr>
+          <w:rFonts w:ascii="Arial" w:hAnsi="Arial" w:cs="Arial"/>
+          <w:sz w:val="24"/>
+          <w:szCs w:val="24"/>
+        </w:rPr>
+      </w:pPr>
+      <w:r>
+        <w:rPr>
+          <w:rFonts w:ascii="Arial" w:hAnsi="Arial" w:cs="Arial"/>
+          <w:sz w:val="24"/>
+          <w:szCs w:val="24"/>
+        </w:rPr>
+        <w:t>Construya el método ¿Es correcto?</w:t>
+      </w:r>
+    </w:p>
+    <w:p>
+      <w:pPr>
+        <w:pStyle w:val="Prrafodelista"/>
+        <w:rPr>
+          <w:rFonts w:ascii="Arial" w:hAnsi="Arial" w:cs="Arial"/>
+          <w:sz w:val="24"/>
+          <w:szCs w:val="24"/>
+        </w:rPr>
+      </w:pPr>
+      <w:r>
+        <w:rPr>
+          <w:noProof/>
+          <w:lang w:val="es-CO" w:eastAsia="es-CO"/>
+        </w:rPr>
+        <w:drawing>
+          <wp:inline distT="0" distB="0" distL="0" distR="0" wp14:anchorId="47F889AE" wp14:editId="3ECB45D6">
+            <wp:extent cx="5358809" cy="988631"/>
+            <wp:effectExtent l="0" t="0" r="0" b="2540"/>
+            <wp:docPr id="12" name="Imagen 12"/>
+            <wp:cNvGraphicFramePr>
+              <a:graphicFrameLocks xmlns:a="http://schemas.openxmlformats.org/drawingml/2006/main" noChangeAspect="1"/>
+            </wp:cNvGraphicFramePr>
+            <a:graphic xmlns:a="http://schemas.openxmlformats.org/drawingml/2006/main">
+              <a:graphicData uri="http://schemas.openxmlformats.org/drawingml/2006/picture">
+                <pic:pic xmlns:pic="http://schemas.openxmlformats.org/drawingml/2006/picture">
+                  <pic:nvPicPr>
+                    <pic:cNvPr id="1" name=""/>
+                    <pic:cNvPicPr/>
+                  </pic:nvPicPr>
+                  <pic:blipFill rotWithShape="1">
+                    <a:blip r:embed="rId14"/>
+                    <a:srcRect l="53850" t="45060" r="1429" b="34812"/>
+                    <a:stretch/>
+                  </pic:blipFill>
+                  <pic:spPr bwMode="auto">
+                    <a:xfrm>
+                      <a:off x="0" y="0"/>
+                      <a:ext cx="5485943" cy="1012086"/>
+                    </a:xfrm>
+                    <a:prstGeom prst="rect">
+                      <a:avLst/>
+                    </a:prstGeom>
+                    <a:ln>
+                      <a:noFill/>
+                    </a:ln>
+                    <a:extLst>
+                      <a:ext uri="{53640926-AAD7-44D8-BBD7-CCE9431645EC}">
+                        <a14:shadowObscured xmlns:a14="http://schemas.microsoft.com/office/drawing/2010/main"/>
+                      </a:ext>
+                    </a:extLst>
+                  </pic:spPr>
+                </pic:pic>
+              </a:graphicData>
+            </a:graphic>
+          </wp:inline>
+        </w:drawing>
+      </w:r>
+    </w:p>
+    <w:p>
+      <w:pPr>
+        <w:pStyle w:val="Prrafodelista"/>
+        <w:rPr>
+          <w:rFonts w:ascii="Arial" w:hAnsi="Arial" w:cs="Arial"/>
+          <w:sz w:val="24"/>
+          <w:szCs w:val="24"/>
+        </w:rPr>
+      </w:pPr>
+    </w:p>
+    <w:p>
+      <w:pPr>
+        <w:pStyle w:val="Prrafodelista"/>
+        <w:rPr>
+          <w:rFonts w:ascii="Arial" w:hAnsi="Arial" w:cs="Arial"/>
+          <w:sz w:val="24"/>
+          <w:szCs w:val="24"/>
+        </w:rPr>
+      </w:pPr>
+      <w:r>
+        <w:rPr>
+          <w:rFonts w:ascii="Arial" w:hAnsi="Arial" w:cs="Arial"/>
+          <w:sz w:val="24"/>
+          <w:szCs w:val="24"/>
+        </w:rPr>
+        <w:t>Si ya que barrera es un hijo del método Célula, por lo tanto, no mandara errores de tipo</w:t>
+      </w:r>
+    </w:p>
+    <w:p>
+      <w:pPr>
+        <w:pStyle w:val="Prrafodelista"/>
+        <w:rPr>
+          <w:rFonts w:ascii="Arial" w:hAnsi="Arial" w:cs="Arial"/>
+          <w:sz w:val="24"/>
+          <w:szCs w:val="24"/>
+        </w:rPr>
+      </w:pPr>
+    </w:p>
+    <w:p>
+      <w:pPr>
+        <w:pStyle w:val="Prrafodelista"/>
+        <w:numPr>
+          <w:ilvl w:val="0"/>
+          <w:numId w:val="12"/>
+        </w:numPr>
+        <w:rPr>
+          <w:rFonts w:ascii="Arial" w:hAnsi="Arial" w:cs="Arial"/>
+          <w:sz w:val="24"/>
+          <w:szCs w:val="24"/>
+        </w:rPr>
+      </w:pPr>
+      <w:r>
+        <w:rPr>
+          <w:rFonts w:ascii="Arial" w:hAnsi="Arial" w:cs="Arial"/>
+          <w:sz w:val="24"/>
+          <w:szCs w:val="24"/>
+        </w:rPr>
+        <w:t>Noreste:</w:t>
+      </w:r>
+    </w:p>
+    <w:p>
+      <w:pPr>
+        <w:pStyle w:val="Prrafodelista"/>
+        <w:rPr>
+          <w:noProof/>
+          <w:lang w:val="es-CO" w:eastAsia="es-CO"/>
+        </w:rPr>
+      </w:pPr>
+    </w:p>
+    <w:p>
+      <w:pPr>
+        <w:pStyle w:val="Prrafodelista"/>
+        <w:rPr>
+          <w:rFonts w:ascii="Arial" w:hAnsi="Arial" w:cs="Arial"/>
+          <w:sz w:val="24"/>
+          <w:szCs w:val="24"/>
+        </w:rPr>
+      </w:pPr>
+      <w:r>
+        <w:rPr>
+          <w:noProof/>
+          <w:lang w:val="es-CO" w:eastAsia="es-CO"/>
+        </w:rPr>
+        <w:drawing>
+          <wp:inline distT="0" distB="0" distL="0" distR="0" wp14:anchorId="38238653" wp14:editId="24DEA2F1">
+            <wp:extent cx="2636168" cy="1913255"/>
+            <wp:effectExtent l="0" t="0" r="0" b="0"/>
+            <wp:docPr id="13" name="Imagen 13"/>
+            <wp:cNvGraphicFramePr>
+              <a:graphicFrameLocks xmlns:a="http://schemas.openxmlformats.org/drawingml/2006/main" noChangeAspect="1"/>
+            </wp:cNvGraphicFramePr>
+            <a:graphic xmlns:a="http://schemas.openxmlformats.org/drawingml/2006/main">
+              <a:graphicData uri="http://schemas.openxmlformats.org/drawingml/2006/picture">
+                <pic:pic xmlns:pic="http://schemas.openxmlformats.org/drawingml/2006/picture">
+                  <pic:nvPicPr>
+                    <pic:cNvPr id="1" name=""/>
+                    <pic:cNvPicPr/>
+                  </pic:nvPicPr>
+                  <pic:blipFill rotWithShape="1">
+                    <a:blip r:embed="rId15"/>
+                    <a:srcRect l="12347" t="35963" r="43290" b="6765"/>
+                    <a:stretch/>
+                  </pic:blipFill>
+                  <pic:spPr bwMode="auto">
+                    <a:xfrm>
+                      <a:off x="0" y="0"/>
+                      <a:ext cx="2636721" cy="1913656"/>
+                    </a:xfrm>
+                    <a:prstGeom prst="rect">
+                      <a:avLst/>
+                    </a:prstGeom>
+                    <a:ln>
+                      <a:noFill/>
+                    </a:ln>
+                    <a:extLst>
+                      <a:ext uri="{53640926-AAD7-44D8-BBD7-CCE9431645EC}">
+                        <a14:shadowObscured xmlns:a14="http://schemas.microsoft.com/office/drawing/2010/main"/>
+                      </a:ext>
+                    </a:extLst>
+                  </pic:spPr>
+                </pic:pic>
+              </a:graphicData>
+            </a:graphic>
+          </wp:inline>
+        </w:drawing>
+      </w:r>
+    </w:p>
+    <w:p>
+      <w:pPr>
+        <w:pStyle w:val="Prrafodelista"/>
+        <w:rPr>
+          <w:rFonts w:ascii="Arial" w:hAnsi="Arial" w:cs="Arial"/>
+          <w:sz w:val="24"/>
+          <w:szCs w:val="24"/>
+        </w:rPr>
+      </w:pPr>
+    </w:p>
+    <w:p>
+      <w:pPr>
+        <w:pStyle w:val="Prrafodelista"/>
+        <w:rPr>
+          <w:rFonts w:ascii="Arial" w:hAnsi="Arial" w:cs="Arial"/>
+          <w:sz w:val="24"/>
+          <w:szCs w:val="24"/>
+        </w:rPr>
+      </w:pPr>
+      <w:r>
+        <w:rPr>
+          <w:rFonts w:ascii="Arial" w:hAnsi="Arial" w:cs="Arial"/>
+          <w:sz w:val="24"/>
+          <w:szCs w:val="24"/>
+        </w:rPr>
+        <w:t>Suroeste:</w:t>
+      </w:r>
+    </w:p>
+    <w:p>
+      <w:pPr>
+        <w:pStyle w:val="Prrafodelista"/>
+        <w:rPr>
+          <w:noProof/>
+          <w:lang w:val="es-CO" w:eastAsia="es-CO"/>
+        </w:rPr>
+      </w:pPr>
+    </w:p>
+    <w:p>
+      <w:pPr>
+        <w:pStyle w:val="Prrafodelista"/>
+        <w:rPr>
+          <w:rFonts w:ascii="Arial" w:hAnsi="Arial" w:cs="Arial"/>
+          <w:sz w:val="24"/>
+          <w:szCs w:val="24"/>
+        </w:rPr>
+      </w:pPr>
+      <w:r>
+        <w:rPr>
+          <w:noProof/>
+          <w:lang w:val="es-CO" w:eastAsia="es-CO"/>
+        </w:rPr>
+        <w:lastRenderedPageBreak/>
+        <w:drawing>
+          <wp:inline distT="0" distB="0" distL="0" distR="0" wp14:anchorId="0DA4EA72" wp14:editId="6842D43A">
+            <wp:extent cx="2551329" cy="1924050"/>
+            <wp:effectExtent l="0" t="0" r="1905" b="0"/>
+            <wp:docPr id="14" name="Imagen 14"/>
+            <wp:cNvGraphicFramePr>
+              <a:graphicFrameLocks xmlns:a="http://schemas.openxmlformats.org/drawingml/2006/main" noChangeAspect="1"/>
+            </wp:cNvGraphicFramePr>
+            <a:graphic xmlns:a="http://schemas.openxmlformats.org/drawingml/2006/main">
+              <a:graphicData uri="http://schemas.openxmlformats.org/drawingml/2006/picture">
+                <pic:pic xmlns:pic="http://schemas.openxmlformats.org/drawingml/2006/picture">
+                  <pic:nvPicPr>
+                    <pic:cNvPr id="1" name=""/>
+                    <pic:cNvPicPr/>
+                  </pic:nvPicPr>
+                  <pic:blipFill rotWithShape="1">
+                    <a:blip r:embed="rId16"/>
+                    <a:srcRect l="12523" t="35644" r="44545" b="6765"/>
+                    <a:stretch/>
+                  </pic:blipFill>
+                  <pic:spPr bwMode="auto">
+                    <a:xfrm>
+                      <a:off x="0" y="0"/>
+                      <a:ext cx="2551704" cy="1924333"/>
+                    </a:xfrm>
+                    <a:prstGeom prst="rect">
+                      <a:avLst/>
+                    </a:prstGeom>
+                    <a:ln>
+                      <a:noFill/>
+                    </a:ln>
+                    <a:extLst>
+                      <a:ext uri="{53640926-AAD7-44D8-BBD7-CCE9431645EC}">
+                        <a14:shadowObscured xmlns:a14="http://schemas.microsoft.com/office/drawing/2010/main"/>
+                      </a:ext>
+                    </a:extLst>
+                  </pic:spPr>
+                </pic:pic>
+              </a:graphicData>
+            </a:graphic>
+          </wp:inline>
+        </w:drawing>
+      </w:r>
+    </w:p>
+    <w:p>
+      <w:pPr>
+        <w:rPr>
+          <w:rFonts w:ascii="Arial" w:hAnsi="Arial" w:cs="Arial"/>
+          <w:b/>
+          <w:sz w:val="24"/>
+          <w:szCs w:val="24"/>
+        </w:rPr>
+      </w:pPr>
+      <w:r>
+        <w:rPr>
+          <w:rFonts w:ascii="Arial" w:hAnsi="Arial" w:cs="Arial"/>
+          <w:b/>
+          <w:sz w:val="24"/>
+          <w:szCs w:val="24"/>
+        </w:rPr>
+        <w:t>Ciclo 4. Nueva Célula: Proponiendo y diseñando</w:t>
+      </w:r>
+    </w:p>
+    <w:p>
+      <w:pPr>
+        <w:pStyle w:val="Prrafodelista"/>
+        <w:numPr>
+          <w:ilvl w:val="0"/>
+          <w:numId w:val="13"/>
+        </w:numPr>
+        <w:rPr>
+          <w:rFonts w:ascii="Arial" w:hAnsi="Arial" w:cs="Arial"/>
+          <w:sz w:val="24"/>
+          <w:szCs w:val="24"/>
+        </w:rPr>
+      </w:pPr>
+      <w:r>
+        <w:rPr>
+          <w:rFonts w:ascii="Arial" w:hAnsi="Arial" w:cs="Arial"/>
+          <w:sz w:val="24"/>
+          <w:szCs w:val="24"/>
+        </w:rPr>
+        <w:t>Proponga, describan e implementen un nuevo tipo de Células.</w:t>
+      </w:r>
+    </w:p>
+    <w:p>
+      <w:pPr>
+        <w:pStyle w:val="Prrafodelista"/>
+        <w:rPr>
+          <w:rFonts w:ascii="Arial" w:hAnsi="Arial" w:cs="Arial"/>
+          <w:sz w:val="24"/>
+          <w:szCs w:val="24"/>
+        </w:rPr>
+      </w:pPr>
+    </w:p>
+    <w:p>
+      <w:pPr>
+        <w:pStyle w:val="Prrafodelista"/>
+        <w:rPr>
+          <w:rFonts w:ascii="Arial" w:hAnsi="Arial" w:cs="Arial"/>
+          <w:sz w:val="24"/>
+          <w:szCs w:val="24"/>
+        </w:rPr>
+      </w:pPr>
+      <w:r>
+        <w:rPr>
+          <w:rFonts w:ascii="Arial" w:hAnsi="Arial" w:cs="Arial"/>
+          <w:sz w:val="24"/>
+          <w:szCs w:val="24"/>
+        </w:rPr>
+        <w:t xml:space="preserve">Célula </w:t>
+      </w:r>
+      <w:r>
+        <w:rPr>
+          <w:rFonts w:ascii="Arial" w:hAnsi="Arial" w:cs="Arial"/>
+          <w:sz w:val="24"/>
+          <w:szCs w:val="24"/>
+        </w:rPr>
+        <w:t xml:space="preserve">Caníbal: este tipo de célula vivirá si tiene al lado derecho o izquierdo una célula que </w:t>
+      </w:r>
+      <w:r>
+        <w:rPr>
+          <w:rFonts w:ascii="Arial" w:hAnsi="Arial" w:cs="Arial"/>
+          <w:sz w:val="24"/>
+          <w:szCs w:val="24"/>
+        </w:rPr>
+        <w:t>esté vivo.</w:t>
+      </w:r>
+    </w:p>
+    <w:p>
+      <w:pPr>
+        <w:pStyle w:val="Prrafodelista"/>
+        <w:rPr>
+          <w:noProof/>
+          <w:lang w:val="es-CO" w:eastAsia="es-CO"/>
+        </w:rPr>
+      </w:pPr>
+    </w:p>
+    <w:p>
+      <w:pPr>
+        <w:pStyle w:val="Prrafodelista"/>
+        <w:rPr>
+          <w:rFonts w:ascii="Arial" w:hAnsi="Arial" w:cs="Arial"/>
+          <w:sz w:val="24"/>
+          <w:szCs w:val="24"/>
+        </w:rPr>
+      </w:pPr>
+      <w:r>
+        <w:rPr>
+          <w:noProof/>
+          <w:lang w:val="es-CO" w:eastAsia="es-CO"/>
+        </w:rPr>
+        <w:drawing>
+          <wp:inline distT="0" distB="0" distL="0" distR="0" wp14:anchorId="1C6A954C" wp14:editId="553002B5">
+            <wp:extent cx="5135526" cy="3827034"/>
+            <wp:effectExtent l="0" t="0" r="8255" b="2540"/>
+            <wp:docPr id="16" name="Imagen 16"/>
+            <wp:cNvGraphicFramePr>
+              <a:graphicFrameLocks xmlns:a="http://schemas.openxmlformats.org/drawingml/2006/main" noChangeAspect="1"/>
+            </wp:cNvGraphicFramePr>
+            <a:graphic xmlns:a="http://schemas.openxmlformats.org/drawingml/2006/main">
+              <a:graphicData uri="http://schemas.openxmlformats.org/drawingml/2006/picture">
+                <pic:pic xmlns:pic="http://schemas.openxmlformats.org/drawingml/2006/picture">
+                  <pic:nvPicPr>
+                    <pic:cNvPr id="1" name=""/>
+                    <pic:cNvPicPr/>
+                  </pic:nvPicPr>
+                  <pic:blipFill rotWithShape="1">
+                    <a:blip r:embed="rId17"/>
+                    <a:srcRect l="1789" t="18778" r="50269" b="11512"/>
+                    <a:stretch/>
+                  </pic:blipFill>
+                  <pic:spPr bwMode="auto">
+                    <a:xfrm>
+                      <a:off x="0" y="0"/>
+                      <a:ext cx="5204727" cy="3878603"/>
+                    </a:xfrm>
+                    <a:prstGeom prst="rect">
+                      <a:avLst/>
+                    </a:prstGeom>
+                    <a:ln>
+                      <a:noFill/>
+                    </a:ln>
+                    <a:extLst>
+                      <a:ext uri="{53640926-AAD7-44D8-BBD7-CCE9431645EC}">
+                        <a14:shadowObscured xmlns:a14="http://schemas.microsoft.com/office/drawing/2010/main"/>
+                      </a:ext>
+                    </a:extLst>
+                  </pic:spPr>
+                </pic:pic>
+              </a:graphicData>
+            </a:graphic>
+          </wp:inline>
+        </w:drawing>
+      </w:r>
+    </w:p>
+    <w:p>
+      <w:pPr>
+        <w:pStyle w:val="Prrafodelista"/>
+        <w:rPr>
+          <w:rFonts w:ascii="Arial" w:hAnsi="Arial" w:cs="Arial"/>
+          <w:sz w:val="24"/>
+          <w:szCs w:val="24"/>
+        </w:rPr>
+      </w:pPr>
+    </w:p>
+    <w:p>
+      <w:pPr>
+        <w:pStyle w:val="Prrafodelista"/>
+        <w:rPr>
+          <w:rFonts w:ascii="Arial" w:hAnsi="Arial" w:cs="Arial"/>
+          <w:sz w:val="24"/>
+          <w:szCs w:val="24"/>
+        </w:rPr>
+      </w:pPr>
+      <w:r>
+        <w:rPr>
+          <w:rFonts w:ascii="Arial" w:hAnsi="Arial" w:cs="Arial"/>
+          <w:sz w:val="24"/>
+          <w:szCs w:val="24"/>
+        </w:rPr>
+        <w:t>Se caracteriza por tener una forma cuadrada un extraño color verde.</w:t>
+      </w:r>
+    </w:p>
+    <w:p>
+      <w:pPr>
+        <w:pStyle w:val="Prrafodelista"/>
+        <w:rPr>
+          <w:rFonts w:ascii="Arial" w:hAnsi="Arial" w:cs="Arial"/>
+          <w:sz w:val="24"/>
+          <w:szCs w:val="24"/>
+        </w:rPr>
+      </w:pPr>
+    </w:p>
+    <w:p>
+      <w:pPr>
+        <w:pStyle w:val="Prrafodelista"/>
+        <w:rPr>
+          <w:rFonts w:ascii="Arial" w:hAnsi="Arial" w:cs="Arial"/>
+          <w:sz w:val="24"/>
+          <w:szCs w:val="24"/>
+        </w:rPr>
+      </w:pPr>
+    </w:p>
+    <w:p>
+      <w:pPr>
+        <w:pStyle w:val="Prrafodelista"/>
+        <w:rPr>
+          <w:rFonts w:ascii="Arial" w:hAnsi="Arial" w:cs="Arial"/>
+          <w:sz w:val="24"/>
+          <w:szCs w:val="24"/>
+        </w:rPr>
+      </w:pPr>
+    </w:p>
+    <w:p>
+      <w:pPr>
+        <w:pStyle w:val="Prrafodelista"/>
+        <w:numPr>
+          <w:ilvl w:val="0"/>
+          <w:numId w:val="13"/>
+        </w:numPr>
+        <w:rPr>
+          <w:rFonts w:ascii="Arial" w:hAnsi="Arial" w:cs="Arial"/>
+          <w:sz w:val="24"/>
+          <w:szCs w:val="24"/>
+        </w:rPr>
+      </w:pPr>
+      <w:r>
+        <w:rPr>
+          <w:rFonts w:ascii="Arial" w:hAnsi="Arial" w:cs="Arial"/>
+          <w:sz w:val="24"/>
+          <w:szCs w:val="24"/>
+        </w:rPr>
+        <w:lastRenderedPageBreak/>
+        <w:t xml:space="preserve">Incluyan una pareja de ellos con el nombre de ustedes. Ejecuten el programa con dos casos significativos Explique la intención de cada caso y Capturen las pantallas correspondientes. </w:t>
+      </w:r>
+    </w:p>
+    <w:p>
+      <w:pPr>
+        <w:pStyle w:val="Prrafodelista"/>
+        <w:rPr>
+          <w:rFonts w:ascii="Arial" w:hAnsi="Arial" w:cs="Arial"/>
+          <w:sz w:val="24"/>
+          <w:szCs w:val="24"/>
+        </w:rPr>
+      </w:pPr>
+    </w:p>
+    <w:p>
+      <w:pPr>
+        <w:pStyle w:val="Prrafodelista"/>
+        <w:rPr>
+          <w:rFonts w:ascii="Arial" w:hAnsi="Arial" w:cs="Arial"/>
+          <w:sz w:val="24"/>
+          <w:szCs w:val="24"/>
+        </w:rPr>
+      </w:pPr>
+    </w:p>
+    <w:p>
+      <w:pPr>
+        <w:pStyle w:val="Prrafodelista"/>
+        <w:rPr>
+          <w:noProof/>
+          <w:lang w:val="es-CO" w:eastAsia="es-CO"/>
+        </w:rPr>
+      </w:pPr>
+    </w:p>
+    <w:p>
+      <w:pPr>
+        <w:pStyle w:val="Prrafodelista"/>
+        <w:rPr>
+          <w:rFonts w:ascii="Arial" w:hAnsi="Arial" w:cs="Arial"/>
+          <w:sz w:val="24"/>
+          <w:szCs w:val="24"/>
+        </w:rPr>
+      </w:pPr>
+      <w:r>
+        <w:rPr>
+          <w:noProof/>
+          <w:lang w:val="es-CO" w:eastAsia="es-CO"/>
+        </w:rPr>
+        <w:drawing>
+          <wp:inline distT="0" distB="0" distL="0" distR="0" wp14:anchorId="51C5C997" wp14:editId="0471F2A7">
+            <wp:extent cx="5281065" cy="1743740"/>
+            <wp:effectExtent l="0" t="0" r="0" b="8890"/>
+            <wp:docPr id="17" name="Imagen 17"/>
+            <wp:cNvGraphicFramePr>
+              <a:graphicFrameLocks xmlns:a="http://schemas.openxmlformats.org/drawingml/2006/main" noChangeAspect="1"/>
+            </wp:cNvGraphicFramePr>
+            <a:graphic xmlns:a="http://schemas.openxmlformats.org/drawingml/2006/main">
+              <a:graphicData uri="http://schemas.openxmlformats.org/drawingml/2006/picture">
+                <pic:pic xmlns:pic="http://schemas.openxmlformats.org/drawingml/2006/picture">
+                  <pic:nvPicPr>
+                    <pic:cNvPr id="1" name=""/>
+                    <pic:cNvPicPr/>
+                  </pic:nvPicPr>
+                  <pic:blipFill rotWithShape="1">
+                    <a:blip r:embed="rId18"/>
+                    <a:srcRect l="4117" t="42644" r="51342" b="32845"/>
+                    <a:stretch/>
+                  </pic:blipFill>
+                  <pic:spPr bwMode="auto">
+                    <a:xfrm>
+                      <a:off x="0" y="0"/>
+                      <a:ext cx="5433208" cy="1793976"/>
+                    </a:xfrm>
+                    <a:prstGeom prst="rect">
+                      <a:avLst/>
+                    </a:prstGeom>
+                    <a:ln>
+                      <a:noFill/>
+                    </a:ln>
+                    <a:extLst>
+                      <a:ext uri="{53640926-AAD7-44D8-BBD7-CCE9431645EC}">
+                        <a14:shadowObscured xmlns:a14="http://schemas.microsoft.com/office/drawing/2010/main"/>
+                      </a:ext>
+                    </a:extLst>
+                  </pic:spPr>
+                </pic:pic>
+              </a:graphicData>
+            </a:graphic>
+          </wp:inline>
+        </w:drawing>
+      </w:r>
+    </w:p>
+    <w:p>
+      <w:pPr>
+        <w:pStyle w:val="Prrafodelista"/>
+        <w:rPr>
+          <w:rFonts w:ascii="Arial" w:hAnsi="Arial" w:cs="Arial"/>
+          <w:sz w:val="24"/>
+          <w:szCs w:val="24"/>
+        </w:rPr>
+      </w:pPr>
+    </w:p>
+    <w:p>
+      <w:pPr>
+        <w:pStyle w:val="Prrafodelista"/>
+        <w:rPr>
+          <w:rFonts w:ascii="Arial" w:hAnsi="Arial" w:cs="Arial"/>
+          <w:sz w:val="24"/>
+          <w:szCs w:val="24"/>
+        </w:rPr>
+      </w:pPr>
+      <w:r>
+        <w:rPr>
+          <w:rFonts w:ascii="Arial" w:hAnsi="Arial" w:cs="Arial"/>
+          <w:sz w:val="24"/>
+          <w:szCs w:val="24"/>
+        </w:rPr>
+        <w:t>Primer caso significativo:</w:t>
+      </w:r>
+    </w:p>
+    <w:p>
+      <w:pPr>
+        <w:pStyle w:val="Prrafodelista"/>
+        <w:rPr>
+          <w:noProof/>
+          <w:lang w:val="es-CO" w:eastAsia="es-CO"/>
+        </w:rPr>
+      </w:pPr>
+    </w:p>
+    <w:p>
+      <w:pPr>
+        <w:pStyle w:val="Prrafodelista"/>
+        <w:rPr>
+          <w:rFonts w:ascii="Arial" w:hAnsi="Arial" w:cs="Arial"/>
+          <w:sz w:val="24"/>
+          <w:szCs w:val="24"/>
+        </w:rPr>
+      </w:pPr>
+      <w:r>
+        <w:rPr>
+          <w:noProof/>
+          <w:lang w:val="es-CO" w:eastAsia="es-CO"/>
+        </w:rPr>
+        <w:drawing>
+          <wp:inline distT="0" distB="0" distL="0" distR="0" wp14:anchorId="5508826C" wp14:editId="453F0F2D">
+            <wp:extent cx="5316279" cy="892810"/>
+            <wp:effectExtent l="0" t="0" r="0" b="2540"/>
+            <wp:docPr id="18" name="Imagen 18"/>
+            <wp:cNvGraphicFramePr>
+              <a:graphicFrameLocks xmlns:a="http://schemas.openxmlformats.org/drawingml/2006/main" noChangeAspect="1"/>
+            </wp:cNvGraphicFramePr>
+            <a:graphic xmlns:a="http://schemas.openxmlformats.org/drawingml/2006/main">
+              <a:graphicData uri="http://schemas.openxmlformats.org/drawingml/2006/picture">
+                <pic:pic xmlns:pic="http://schemas.openxmlformats.org/drawingml/2006/picture">
+                  <pic:nvPicPr>
+                    <pic:cNvPr id="1" name=""/>
+                    <pic:cNvPicPr/>
+                  </pic:nvPicPr>
+                  <pic:blipFill rotWithShape="1">
+                    <a:blip r:embed="rId19"/>
+                    <a:srcRect l="4117" t="76077" r="51700" b="14702"/>
+                    <a:stretch/>
+                  </pic:blipFill>
+                  <pic:spPr bwMode="auto">
+                    <a:xfrm>
+                      <a:off x="0" y="0"/>
+                      <a:ext cx="5388585" cy="904953"/>
+                    </a:xfrm>
+                    <a:prstGeom prst="rect">
+                      <a:avLst/>
+                    </a:prstGeom>
+                    <a:ln>
+                      <a:noFill/>
+                    </a:ln>
+                    <a:extLst>
+                      <a:ext uri="{53640926-AAD7-44D8-BBD7-CCE9431645EC}">
+                        <a14:shadowObscured xmlns:a14="http://schemas.microsoft.com/office/drawing/2010/main"/>
+                      </a:ext>
+                    </a:extLst>
+                  </pic:spPr>
+                </pic:pic>
+              </a:graphicData>
+            </a:graphic>
+          </wp:inline>
+        </w:drawing>
+      </w:r>
+    </w:p>
+    <w:p>
+      <w:pPr>
+        <w:pStyle w:val="Prrafodelista"/>
+        <w:rPr>
+          <w:rFonts w:ascii="Arial" w:hAnsi="Arial" w:cs="Arial"/>
+          <w:sz w:val="24"/>
+          <w:szCs w:val="24"/>
+        </w:rPr>
+      </w:pPr>
+    </w:p>
+    <w:p>
+      <w:pPr>
+        <w:pStyle w:val="Prrafodelista"/>
+        <w:rPr>
+          <w:rFonts w:ascii="Arial" w:hAnsi="Arial" w:cs="Arial"/>
+          <w:sz w:val="24"/>
+          <w:szCs w:val="24"/>
+        </w:rPr>
+      </w:pPr>
+      <w:r>
+        <w:rPr>
+          <w:rFonts w:ascii="Arial" w:hAnsi="Arial" w:cs="Arial"/>
+          <w:sz w:val="24"/>
+          <w:szCs w:val="24"/>
+        </w:rPr>
+        <w:t>Esta prueba tiene el significado de que, si al lado de caníbal hay una célula VIVA, ella debe de tener un estado VIVA.</w:t>
+      </w:r>
+    </w:p>
+    <w:p>
+      <w:pPr>
+        <w:pStyle w:val="Prrafodelista"/>
+        <w:rPr>
+          <w:rFonts w:ascii="Arial" w:hAnsi="Arial" w:cs="Arial"/>
+          <w:sz w:val="24"/>
+          <w:szCs w:val="24"/>
+        </w:rPr>
+      </w:pPr>
+    </w:p>
+    <w:p>
+      <w:pPr>
+        <w:pStyle w:val="Prrafodelista"/>
+        <w:rPr>
+          <w:noProof/>
+          <w:lang w:val="es-CO" w:eastAsia="es-CO"/>
+        </w:rPr>
+      </w:pPr>
+    </w:p>
+    <w:p>
+      <w:pPr>
+        <w:pStyle w:val="Prrafodelista"/>
+        <w:rPr>
+          <w:rFonts w:ascii="Arial" w:hAnsi="Arial" w:cs="Arial"/>
+          <w:sz w:val="24"/>
+          <w:szCs w:val="24"/>
+        </w:rPr>
+      </w:pPr>
+      <w:r>
+        <w:rPr>
+          <w:noProof/>
+          <w:lang w:val="es-CO" w:eastAsia="es-CO"/>
+        </w:rPr>
+        <w:drawing>
+          <wp:inline distT="0" distB="0" distL="0" distR="0" wp14:anchorId="7C6A307F" wp14:editId="78A96236">
+            <wp:extent cx="5358765" cy="1041990"/>
+            <wp:effectExtent l="0" t="0" r="0" b="6350"/>
+            <wp:docPr id="19" name="Imagen 19"/>
+            <wp:cNvGraphicFramePr>
+              <a:graphicFrameLocks xmlns:a="http://schemas.openxmlformats.org/drawingml/2006/main" noChangeAspect="1"/>
+            </wp:cNvGraphicFramePr>
+            <a:graphic xmlns:a="http://schemas.openxmlformats.org/drawingml/2006/main">
+              <a:graphicData uri="http://schemas.openxmlformats.org/drawingml/2006/picture">
+                <pic:pic xmlns:pic="http://schemas.openxmlformats.org/drawingml/2006/picture">
+                  <pic:nvPicPr>
+                    <pic:cNvPr id="1" name=""/>
+                    <pic:cNvPicPr/>
+                  </pic:nvPicPr>
+                  <pic:blipFill rotWithShape="1">
+                    <a:blip r:embed="rId20"/>
+                    <a:srcRect l="4475" t="73203" r="51700" b="14375"/>
+                    <a:stretch/>
+                  </pic:blipFill>
+                  <pic:spPr bwMode="auto">
+                    <a:xfrm>
+                      <a:off x="0" y="0"/>
+                      <a:ext cx="5421934" cy="1054273"/>
+                    </a:xfrm>
+                    <a:prstGeom prst="rect">
+                      <a:avLst/>
+                    </a:prstGeom>
+                    <a:ln>
+                      <a:noFill/>
+                    </a:ln>
+                    <a:extLst>
+                      <a:ext uri="{53640926-AAD7-44D8-BBD7-CCE9431645EC}">
+                        <a14:shadowObscured xmlns:a14="http://schemas.microsoft.com/office/drawing/2010/main"/>
+                      </a:ext>
+                    </a:extLst>
+                  </pic:spPr>
+                </pic:pic>
+              </a:graphicData>
+            </a:graphic>
+          </wp:inline>
+        </w:drawing>
+      </w:r>
+    </w:p>
+    <w:p>
+      <w:pPr>
+        <w:pStyle w:val="Prrafodelista"/>
+        <w:rPr>
+          <w:rFonts w:ascii="Arial" w:hAnsi="Arial" w:cs="Arial"/>
+          <w:sz w:val="24"/>
+          <w:szCs w:val="24"/>
+        </w:rPr>
+      </w:pPr>
+    </w:p>
+    <w:p>
+      <w:pPr>
+        <w:pStyle w:val="Prrafodelista"/>
+        <w:rPr>
+          <w:rFonts w:ascii="Arial" w:hAnsi="Arial" w:cs="Arial"/>
+          <w:sz w:val="24"/>
+          <w:szCs w:val="24"/>
+        </w:rPr>
+      </w:pPr>
+      <w:r>
+        <w:rPr>
+          <w:rFonts w:ascii="Arial" w:hAnsi="Arial" w:cs="Arial"/>
+          <w:sz w:val="24"/>
+          <w:szCs w:val="24"/>
+        </w:rPr>
+        <w:t xml:space="preserve">El objetivo de esta prueba es que al morir las células que estaban estado VIVA, las células caníbales deben de morir. </w:t>
+      </w:r>
+    </w:p>
+    <w:p>
+      <w:pPr>
+        <w:pStyle w:val="Prrafodelista"/>
+        <w:rPr>
+          <w:rFonts w:ascii="Arial" w:hAnsi="Arial" w:cs="Arial"/>
+          <w:sz w:val="24"/>
+          <w:szCs w:val="24"/>
+        </w:rPr>
+      </w:pPr>
+    </w:p>
+    <w:p>
+      <w:pPr>
+        <w:pStyle w:val="Prrafodelista"/>
+        <w:rPr>
+          <w:rFonts w:ascii="Arial" w:hAnsi="Arial" w:cs="Arial"/>
+          <w:sz w:val="24"/>
+          <w:szCs w:val="24"/>
+        </w:rPr>
+      </w:pPr>
+    </w:p>
+    <w:p>
+      <w:pPr>
+        <w:pStyle w:val="Prrafodelista"/>
+        <w:rPr>
+          <w:rFonts w:ascii="Arial" w:hAnsi="Arial" w:cs="Arial"/>
+          <w:sz w:val="24"/>
+          <w:szCs w:val="24"/>
+        </w:rPr>
+      </w:pPr>
+    </w:p>
+    <w:p>
+      <w:pPr>
+        <w:rPr>
+          <w:rFonts w:ascii="Arial" w:hAnsi="Arial" w:cs="Arial"/>
+          <w:sz w:val="24"/>
+          <w:szCs w:val="24"/>
+        </w:rPr>
+      </w:pPr>
+    </w:p>
+    <w:p>
+      <w:pPr>
+        <w:pStyle w:val="Prrafodelista"/>
+        <w:rPr>
+          <w:rFonts w:ascii="Arial" w:hAnsi="Arial" w:cs="Arial"/>
+          <w:sz w:val="24"/>
+          <w:szCs w:val="24"/>
+        </w:rPr>
+      </w:pPr>
+    </w:p>
+    <w:p>
+      <w:pPr>
+        <w:pStyle w:val="Prrafodelista"/>
+        <w:rPr>
+          <w:rFonts w:ascii="Arial" w:hAnsi="Arial" w:cs="Arial"/>
+          <w:sz w:val="24"/>
+          <w:szCs w:val="24"/>
+        </w:rPr>
+      </w:pPr>
+    </w:p>
+    <w:p>
+      <w:pPr>
+        <w:pStyle w:val="Prrafodelista"/>
+        <w:rPr>
+          <w:rFonts w:ascii="Arial" w:hAnsi="Arial" w:cs="Arial"/>
+          <w:b/>
+          <w:sz w:val="24"/>
+          <w:szCs w:val="24"/>
+        </w:rPr>
+      </w:pPr>
+      <w:r>
+        <w:rPr>
+          <w:rFonts w:ascii="Arial" w:hAnsi="Arial" w:cs="Arial"/>
+          <w:b/>
+          <w:sz w:val="24"/>
+          <w:szCs w:val="24"/>
+        </w:rPr>
+        <w:t>Resultado Pruebas.</w:t>
+      </w:r>
+    </w:p>
+    <w:p>
+      <w:pPr>
+        <w:pStyle w:val="Prrafodelista"/>
+        <w:rPr>
+          <w:rFonts w:ascii="Arial" w:hAnsi="Arial" w:cs="Arial"/>
+          <w:sz w:val="24"/>
+          <w:szCs w:val="24"/>
+        </w:rPr>
+      </w:pPr>
+    </w:p>
+    <w:p>
+      <w:pPr>
+        <w:pStyle w:val="Prrafodelista"/>
+        <w:rPr>
+          <w:rFonts w:ascii="Arial" w:hAnsi="Arial" w:cs="Arial"/>
+          <w:sz w:val="24"/>
+          <w:szCs w:val="24"/>
+        </w:rPr>
+      </w:pPr>
+      <w:r>
+        <w:rPr>
+          <w:rFonts w:ascii="Arial" w:hAnsi="Arial" w:cs="Arial"/>
+          <w:sz w:val="24"/>
+          <w:szCs w:val="24"/>
+        </w:rPr>
+        <w:t>Primera Prueba:</w:t>
+      </w:r>
+    </w:p>
+    <w:p>
+      <w:pPr>
+        <w:pStyle w:val="Prrafodelista"/>
+        <w:rPr>
+          <w:noProof/>
+          <w:lang w:val="es-CO" w:eastAsia="es-CO"/>
+        </w:rPr>
+      </w:pPr>
+      <w:r>
+        <w:rPr>
+          <w:noProof/>
+          <w:lang w:val="es-CO" w:eastAsia="es-CO"/>
+        </w:rPr>
+        <w:drawing>
+          <wp:anchor distT="0" distB="0" distL="114300" distR="114300" simplePos="0" relativeHeight="251661312" behindDoc="1" locked="0" layoutInCell="1" allowOverlap="1">
+            <wp:simplePos x="0" y="0"/>
+            <wp:positionH relativeFrom="column">
+              <wp:posOffset>3348990</wp:posOffset>
+            </wp:positionH>
+            <wp:positionV relativeFrom="paragraph">
+              <wp:posOffset>176530</wp:posOffset>
+            </wp:positionV>
+            <wp:extent cx="2571750" cy="1913255"/>
+            <wp:effectExtent l="0" t="0" r="0" b="0"/>
+            <wp:wrapTight wrapText="bothSides">
+              <wp:wrapPolygon edited="0">
+                <wp:start x="0" y="0"/>
+                <wp:lineTo x="0" y="21292"/>
+                <wp:lineTo x="21440" y="21292"/>
+                <wp:lineTo x="21440" y="0"/>
+                <wp:lineTo x="0" y="0"/>
+              </wp:wrapPolygon>
+            </wp:wrapTight>
+            <wp:docPr id="21" name="Imagen 21"/>
+            <wp:cNvGraphicFramePr>
+              <a:graphicFrameLocks xmlns:a="http://schemas.openxmlformats.org/drawingml/2006/main" noChangeAspect="1"/>
+            </wp:cNvGraphicFramePr>
+            <a:graphic xmlns:a="http://schemas.openxmlformats.org/drawingml/2006/main">
+              <a:graphicData uri="http://schemas.openxmlformats.org/drawingml/2006/picture">
+                <pic:pic xmlns:pic="http://schemas.openxmlformats.org/drawingml/2006/picture">
+                  <pic:nvPicPr>
+                    <pic:cNvPr id="1" name=""/>
+                    <pic:cNvPicPr/>
+                  </pic:nvPicPr>
+                  <pic:blipFill rotWithShape="1">
+                    <a:blip r:embed="rId21">
+                      <a:extLst>
+                        <a:ext uri="{28A0092B-C50C-407E-A947-70E740481C1C}">
+                          <a14:useLocalDpi xmlns:a14="http://schemas.microsoft.com/office/drawing/2010/main" val="0"/>
+                        </a:ext>
+                      </a:extLst>
+                    </a:blip>
+                    <a:srcRect l="1790" t="30234" r="54920" b="12460"/>
+                    <a:stretch/>
+                  </pic:blipFill>
+                  <pic:spPr bwMode="auto">
+                    <a:xfrm>
+                      <a:off x="0" y="0"/>
+                      <a:ext cx="2571750" cy="1913255"/>
+                    </a:xfrm>
+                    <a:prstGeom prst="rect">
+                      <a:avLst/>
+                    </a:prstGeom>
+                    <a:ln>
+                      <a:noFill/>
+                    </a:ln>
+                    <a:extLst>
+                      <a:ext uri="{53640926-AAD7-44D8-BBD7-CCE9431645EC}">
+                        <a14:shadowObscured xmlns:a14="http://schemas.microsoft.com/office/drawing/2010/main"/>
+                      </a:ext>
+                    </a:extLst>
+                  </pic:spPr>
+                </pic:pic>
+              </a:graphicData>
+            </a:graphic>
+          </wp:anchor>
+        </w:drawing>
+      </w:r>
+    </w:p>
+    <w:p>
+      <w:pPr>
+        <w:pStyle w:val="Prrafodelista"/>
+        <w:rPr>
+          <w:rFonts w:ascii="Arial" w:hAnsi="Arial" w:cs="Arial"/>
+          <w:sz w:val="24"/>
+          <w:szCs w:val="24"/>
+        </w:rPr>
+      </w:pPr>
+      <w:r>
+        <w:rPr>
+          <w:noProof/>
+          <w:lang w:val="es-CO" w:eastAsia="es-CO"/>
+        </w:rPr>
+        <w:drawing>
+          <wp:anchor distT="0" distB="0" distL="114300" distR="114300" simplePos="0" relativeHeight="251660288" behindDoc="1" locked="0" layoutInCell="1" allowOverlap="1">
+            <wp:simplePos x="0" y="0"/>
+            <wp:positionH relativeFrom="column">
+              <wp:posOffset>457200</wp:posOffset>
+            </wp:positionH>
+            <wp:positionV relativeFrom="paragraph">
+              <wp:posOffset>3707</wp:posOffset>
+            </wp:positionV>
+            <wp:extent cx="2476500" cy="1903227"/>
+            <wp:effectExtent l="0" t="0" r="0" b="1905"/>
+            <wp:wrapTight wrapText="bothSides">
+              <wp:wrapPolygon edited="0">
+                <wp:start x="0" y="0"/>
+                <wp:lineTo x="0" y="21405"/>
+                <wp:lineTo x="21434" y="21405"/>
+                <wp:lineTo x="21434" y="0"/>
+                <wp:lineTo x="0" y="0"/>
+              </wp:wrapPolygon>
+            </wp:wrapTight>
+            <wp:docPr id="20" name="Imagen 20"/>
+            <wp:cNvGraphicFramePr>
+              <a:graphicFrameLocks xmlns:a="http://schemas.openxmlformats.org/drawingml/2006/main" noChangeAspect="1"/>
+            </wp:cNvGraphicFramePr>
+            <a:graphic xmlns:a="http://schemas.openxmlformats.org/drawingml/2006/main">
+              <a:graphicData uri="http://schemas.openxmlformats.org/drawingml/2006/picture">
+                <pic:pic xmlns:pic="http://schemas.openxmlformats.org/drawingml/2006/picture">
+                  <pic:nvPicPr>
+                    <pic:cNvPr id="1" name=""/>
+                    <pic:cNvPicPr/>
+                  </pic:nvPicPr>
+                  <pic:blipFill rotWithShape="1">
+                    <a:blip r:embed="rId22">
+                      <a:extLst>
+                        <a:ext uri="{28A0092B-C50C-407E-A947-70E740481C1C}">
+                          <a14:useLocalDpi xmlns:a14="http://schemas.microsoft.com/office/drawing/2010/main" val="0"/>
+                        </a:ext>
+                      </a:extLst>
+                    </a:blip>
+                    <a:srcRect l="4116" t="30234" r="54204" b="12788"/>
+                    <a:stretch/>
+                  </pic:blipFill>
+                  <pic:spPr bwMode="auto">
+                    <a:xfrm>
+                      <a:off x="0" y="0"/>
+                      <a:ext cx="2476500" cy="1903227"/>
+                    </a:xfrm>
+                    <a:prstGeom prst="rect">
+                      <a:avLst/>
+                    </a:prstGeom>
+                    <a:ln>
+                      <a:noFill/>
+                    </a:ln>
+                    <a:extLst>
+                      <a:ext uri="{53640926-AAD7-44D8-BBD7-CCE9431645EC}">
+                        <a14:shadowObscured xmlns:a14="http://schemas.microsoft.com/office/drawing/2010/main"/>
+                      </a:ext>
+                    </a:extLst>
+                  </pic:spPr>
+                </pic:pic>
+              </a:graphicData>
+            </a:graphic>
+          </wp:anchor>
+        </w:drawing>
+      </w:r>
+    </w:p>
+    <w:p>
+      <w:pPr>
+        <w:pStyle w:val="Prrafodelista"/>
+        <w:rPr>
+          <w:rFonts w:ascii="Arial" w:hAnsi="Arial" w:cs="Arial"/>
+          <w:sz w:val="24"/>
+          <w:szCs w:val="24"/>
+        </w:rPr>
+      </w:pPr>
+    </w:p>
+    <w:p>
+      <w:pPr>
+        <w:pStyle w:val="Prrafodelista"/>
+        <w:rPr>
+          <w:rFonts w:ascii="Arial" w:hAnsi="Arial" w:cs="Arial"/>
+          <w:sz w:val="24"/>
+          <w:szCs w:val="24"/>
+        </w:rPr>
+      </w:pPr>
+      <w:r>
+        <w:rPr>
+          <w:rFonts w:ascii="Arial" w:hAnsi="Arial" w:cs="Arial"/>
+          <w:sz w:val="24"/>
+          <w:szCs w:val="24"/>
+        </w:rPr>
+        <w:t>Segunda Prueba:</w:t>
+      </w:r>
+    </w:p>
+    <w:p>
+      <w:pPr>
+        <w:pStyle w:val="Prrafodelista"/>
+        <w:rPr>
+          <w:noProof/>
+          <w:lang w:val="es-CO" w:eastAsia="es-CO"/>
+        </w:rPr>
+      </w:pPr>
+      <w:r>
+        <w:rPr>
+          <w:noProof/>
+          <w:lang w:val="es-CO" w:eastAsia="es-CO"/>
+        </w:rPr>
+        <w:drawing>
+          <wp:anchor distT="0" distB="0" distL="114300" distR="114300" simplePos="0" relativeHeight="251663360" behindDoc="1" locked="0" layoutInCell="1" allowOverlap="1">
+            <wp:simplePos x="0" y="0"/>
+            <wp:positionH relativeFrom="margin">
+              <wp:align>right</wp:align>
+            </wp:positionH>
+            <wp:positionV relativeFrom="paragraph">
+              <wp:posOffset>166695</wp:posOffset>
+            </wp:positionV>
+            <wp:extent cx="2540000" cy="1881963"/>
+            <wp:effectExtent l="0" t="0" r="0" b="4445"/>
+            <wp:wrapTight wrapText="bothSides">
+              <wp:wrapPolygon edited="0">
+                <wp:start x="0" y="0"/>
+                <wp:lineTo x="0" y="21432"/>
+                <wp:lineTo x="21384" y="21432"/>
+                <wp:lineTo x="21384" y="0"/>
+                <wp:lineTo x="0" y="0"/>
+              </wp:wrapPolygon>
+            </wp:wrapTight>
+            <wp:docPr id="23" name="Imagen 23"/>
+            <wp:cNvGraphicFramePr>
+              <a:graphicFrameLocks xmlns:a="http://schemas.openxmlformats.org/drawingml/2006/main" noChangeAspect="1"/>
+            </wp:cNvGraphicFramePr>
+            <a:graphic xmlns:a="http://schemas.openxmlformats.org/drawingml/2006/main">
+              <a:graphicData uri="http://schemas.openxmlformats.org/drawingml/2006/picture">
+                <pic:pic xmlns:pic="http://schemas.openxmlformats.org/drawingml/2006/picture">
+                  <pic:nvPicPr>
+                    <pic:cNvPr id="1" name=""/>
+                    <pic:cNvPicPr/>
+                  </pic:nvPicPr>
+                  <pic:blipFill rotWithShape="1">
+                    <a:blip r:embed="rId23">
+                      <a:extLst>
+                        <a:ext uri="{28A0092B-C50C-407E-A947-70E740481C1C}">
+                          <a14:useLocalDpi xmlns:a14="http://schemas.microsoft.com/office/drawing/2010/main" val="0"/>
+                        </a:ext>
+                      </a:extLst>
+                    </a:blip>
+                    <a:srcRect l="3042" t="31507" r="54204" b="12145"/>
+                    <a:stretch/>
+                  </pic:blipFill>
+                  <pic:spPr bwMode="auto">
+                    <a:xfrm>
+                      <a:off x="0" y="0"/>
+                      <a:ext cx="2540000" cy="1881963"/>
+                    </a:xfrm>
+                    <a:prstGeom prst="rect">
+                      <a:avLst/>
+                    </a:prstGeom>
+                    <a:ln>
+                      <a:noFill/>
+                    </a:ln>
+                    <a:extLst>
+                      <a:ext uri="{53640926-AAD7-44D8-BBD7-CCE9431645EC}">
+                        <a14:shadowObscured xmlns:a14="http://schemas.microsoft.com/office/drawing/2010/main"/>
+                      </a:ext>
+                    </a:extLst>
+                  </pic:spPr>
+                </pic:pic>
+              </a:graphicData>
+            </a:graphic>
+          </wp:anchor>
+        </w:drawing>
+      </w:r>
+    </w:p>
+    <w:p>
+      <w:pPr>
+        <w:pStyle w:val="Prrafodelista"/>
+        <w:rPr>
+          <w:rFonts w:ascii="Arial" w:hAnsi="Arial" w:cs="Arial"/>
+          <w:sz w:val="24"/>
+          <w:szCs w:val="24"/>
+        </w:rPr>
+      </w:pPr>
+      <w:r>
+        <w:rPr>
+          <w:noProof/>
+          <w:lang w:val="es-CO" w:eastAsia="es-CO"/>
+        </w:rPr>
+        <w:drawing>
+          <wp:anchor distT="0" distB="0" distL="114300" distR="114300" simplePos="0" relativeHeight="251662336" behindDoc="1" locked="0" layoutInCell="1" allowOverlap="1">
+            <wp:simplePos x="0" y="0"/>
+            <wp:positionH relativeFrom="column">
+              <wp:posOffset>457200</wp:posOffset>
+            </wp:positionH>
+            <wp:positionV relativeFrom="paragraph">
+              <wp:posOffset>4046</wp:posOffset>
+            </wp:positionV>
+            <wp:extent cx="2486973" cy="1913255"/>
+            <wp:effectExtent l="0" t="0" r="8890" b="0"/>
+            <wp:wrapTight wrapText="bothSides">
+              <wp:wrapPolygon edited="0">
+                <wp:start x="0" y="0"/>
+                <wp:lineTo x="0" y="21292"/>
+                <wp:lineTo x="21512" y="21292"/>
+                <wp:lineTo x="21512" y="0"/>
+                <wp:lineTo x="0" y="0"/>
+              </wp:wrapPolygon>
+            </wp:wrapTight>
+            <wp:docPr id="22" name="Imagen 22"/>
+            <wp:cNvGraphicFramePr>
+              <a:graphicFrameLocks xmlns:a="http://schemas.openxmlformats.org/drawingml/2006/main" noChangeAspect="1"/>
+            </wp:cNvGraphicFramePr>
+            <a:graphic xmlns:a="http://schemas.openxmlformats.org/drawingml/2006/main">
+              <a:graphicData uri="http://schemas.openxmlformats.org/drawingml/2006/picture">
+                <pic:pic xmlns:pic="http://schemas.openxmlformats.org/drawingml/2006/picture">
+                  <pic:nvPicPr>
+                    <pic:cNvPr id="1" name=""/>
+                    <pic:cNvPicPr/>
+                  </pic:nvPicPr>
+                  <pic:blipFill rotWithShape="1">
+                    <a:blip r:embed="rId24">
+                      <a:extLst>
+                        <a:ext uri="{28A0092B-C50C-407E-A947-70E740481C1C}">
+                          <a14:useLocalDpi xmlns:a14="http://schemas.microsoft.com/office/drawing/2010/main" val="0"/>
+                        </a:ext>
+                      </a:extLst>
+                    </a:blip>
+                    <a:srcRect l="2148" t="31503" r="55993" b="11214"/>
+                    <a:stretch/>
+                  </pic:blipFill>
+                  <pic:spPr bwMode="auto">
+                    <a:xfrm>
+                      <a:off x="0" y="0"/>
+                      <a:ext cx="2486973" cy="1913255"/>
+                    </a:xfrm>
+                    <a:prstGeom prst="rect">
+                      <a:avLst/>
+                    </a:prstGeom>
+                    <a:ln>
+                      <a:noFill/>
+                    </a:ln>
+                    <a:extLst>
+                      <a:ext uri="{53640926-AAD7-44D8-BBD7-CCE9431645EC}">
+                        <a14:shadowObscured xmlns:a14="http://schemas.microsoft.com/office/drawing/2010/main"/>
+                      </a:ext>
+                    </a:extLst>
+                  </pic:spPr>
+                </pic:pic>
+              </a:graphicData>
+            </a:graphic>
+          </wp:anchor>
+        </w:drawing>
+      </w:r>
+    </w:p>
+    <w:p>
+      <w:pPr>
+        <w:pStyle w:val="Prrafodelista"/>
+        <w:rPr>
+          <w:rFonts w:ascii="Arial" w:hAnsi="Arial" w:cs="Arial"/>
+          <w:sz w:val="24"/>
+          <w:szCs w:val="24"/>
+        </w:rPr>
+      </w:pPr>
+    </w:p>
+    <w:p>
+      <w:pPr>
+        <w:pStyle w:val="Prrafodelista"/>
+        <w:rPr>
+          <w:rFonts w:ascii="Arial" w:hAnsi="Arial" w:cs="Arial"/>
+          <w:sz w:val="24"/>
+          <w:szCs w:val="24"/>
+        </w:rPr>
+      </w:pPr>
+    </w:p>
+    <w:p>
+      <w:pPr>
+        <w:pStyle w:val="Prrafodelista"/>
+        <w:rPr>
+          <w:rFonts w:ascii="Arial" w:hAnsi="Arial" w:cs="Arial"/>
+          <w:sz w:val="24"/>
+          <w:szCs w:val="24"/>
+        </w:rPr>
+      </w:pPr>
+    </w:p>
+    <w:p>
+      <w:pPr>
+        <w:pStyle w:val="Prrafodelista"/>
+        <w:rPr>
+          <w:rFonts w:ascii="Arial" w:hAnsi="Arial" w:cs="Arial"/>
+          <w:sz w:val="24"/>
+          <w:szCs w:val="24"/>
+        </w:rPr>
+      </w:pPr>
+    </w:p>
+    <w:p>
+      <w:pPr>
+        <w:pStyle w:val="Prrafodelista"/>
+        <w:rPr>
+          <w:rFonts w:ascii="Arial" w:hAnsi="Arial" w:cs="Arial"/>
+          <w:sz w:val="24"/>
+          <w:szCs w:val="24"/>
+        </w:rPr>
+      </w:pPr>
+    </w:p>
+    <w:p>
+      <w:pPr>
+        <w:pStyle w:val="Prrafodelista"/>
+        <w:rPr>
+          <w:rFonts w:ascii="Arial" w:hAnsi="Arial" w:cs="Arial"/>
+          <w:sz w:val="24"/>
+          <w:szCs w:val="24"/>
+        </w:rPr>
+      </w:pPr>
+    </w:p>
+    <w:p>
+      <w:pPr>
+        <w:pStyle w:val="Prrafodelista"/>
+        <w:rPr>
+          <w:rFonts w:ascii="Arial" w:hAnsi="Arial" w:cs="Arial"/>
+          <w:sz w:val="24"/>
+          <w:szCs w:val="24"/>
+        </w:rPr>
+      </w:pPr>
+    </w:p>
+    <w:p>
+      <w:pPr>
+        <w:pStyle w:val="Prrafodelista"/>
+        <w:rPr>
+          <w:rFonts w:ascii="Arial" w:hAnsi="Arial" w:cs="Arial"/>
+          <w:sz w:val="24"/>
+          <w:szCs w:val="24"/>
+        </w:rPr>
+      </w:pPr>
+    </w:p>
+    <w:p>
+      <w:pPr>
+        <w:pStyle w:val="Prrafodelista"/>
+        <w:rPr>
+          <w:noProof/>
+          <w:lang w:val="es-CO" w:eastAsia="es-CO"/>
+        </w:rPr>
+      </w:pPr>
+    </w:p>
+    <w:p>
+      <w:pPr>
+        <w:pStyle w:val="Prrafodelista"/>
+        <w:rPr>
+          <w:rFonts w:ascii="Arial" w:hAnsi="Arial" w:cs="Arial"/>
+          <w:sz w:val="24"/>
+          <w:szCs w:val="24"/>
+        </w:rPr>
+      </w:pPr>
+    </w:p>
+    <w:p>
+      <w:pPr>
+        <w:pStyle w:val="Prrafodelista"/>
+        <w:rPr>
+          <w:noProof/>
+          <w:lang w:val="es-CO" w:eastAsia="es-CO"/>
+        </w:rPr>
+      </w:pPr>
+    </w:p>
+    <w:p>
+      <w:pPr>
+        <w:rPr>
+          <w:rFonts w:ascii="Arial" w:hAnsi="Arial" w:cs="Arial"/>
+          <w:b/>
+          <w:sz w:val="24"/>
+          <w:szCs w:val="24"/>
+        </w:rPr>
+      </w:pPr>
+      <w:r>
+        <w:rPr>
+          <w:rFonts w:ascii="Arial" w:hAnsi="Arial" w:cs="Arial"/>
+          <w:b/>
+          <w:sz w:val="24"/>
+          <w:szCs w:val="24"/>
+        </w:rPr>
+        <w:t>Ciclo 5. Nuevo elemento: Proponiendo y diseñando</w:t>
+      </w:r>
+    </w:p>
+    <w:p>
+      <w:pPr>
         <w:rPr>
           <w:rFonts w:ascii="Arial" w:hAnsi="Arial" w:cs="Arial"/>
           <w:b/>
@@ -4688,7 +6215,7 @@
   <w:abstractNum w:abstractNumId="2" w15:restartNumberingAfterBreak="0">
     <w:nsid w:val="18757BCE"/>
     <w:multiLevelType w:val="hybridMultilevel"/>
-    <w:tmpl w:val="38EE8958"/>
+    <w:tmpl w:val="7062BCF2"/>
     <w:lvl w:ilvl="0" w:tplc="240A0001">
       <w:start w:val="1"/>
       <w:numFmt w:val="bullet"/>
@@ -5520,6 +7047,96 @@
     </w:lvl>
   </w:abstractNum>
   <w:abstractNum w:abstractNumId="10" w15:restartNumberingAfterBreak="0">
+    <w:nsid w:val="3CC47247"/>
+    <w:multiLevelType w:val="hybridMultilevel"/>
+    <w:tmpl w:val="94D8C01E"/>
+    <w:lvl w:ilvl="0" w:tplc="CACA4DF2">
+      <w:start w:val="1"/>
+      <w:numFmt w:val="decimal"/>
+      <w:lvlText w:val="%1."/>
+      <w:lvlJc w:val="left"/>
+      <w:pPr>
+        <w:ind w:left="720" w:hanging="360"/>
+      </w:pPr>
+      <w:rPr>
+        <w:rFonts w:hint="default"/>
+        <w:b/>
+      </w:rPr>
+    </w:lvl>
+    <w:lvl w:ilvl="1" w:tplc="240A0019" w:tentative="1">
+      <w:start w:val="1"/>
+      <w:numFmt w:val="lowerLetter"/>
+      <w:lvlText w:val="%2."/>
+      <w:lvlJc w:val="left"/>
+      <w:pPr>
+        <w:ind w:left="1440" w:hanging="360"/>
+      </w:pPr>
+    </w:lvl>
+    <w:lvl w:ilvl="2" w:tplc="240A001B" w:tentative="1">
+      <w:start w:val="1"/>
+      <w:numFmt w:val="lowerRoman"/>
+      <w:lvlText w:val="%3."/>
+      <w:lvlJc w:val="right"/>
+      <w:pPr>
+        <w:ind w:left="2160" w:hanging="180"/>
+      </w:pPr>
+    </w:lvl>
+    <w:lvl w:ilvl="3" w:tplc="240A000F" w:tentative="1">
+      <w:start w:val="1"/>
+      <w:numFmt w:val="decimal"/>
+      <w:lvlText w:val="%4."/>
+      <w:lvlJc w:val="left"/>
+      <w:pPr>
+        <w:ind w:left="2880" w:hanging="360"/>
+      </w:pPr>
+    </w:lvl>
+    <w:lvl w:ilvl="4" w:tplc="240A0019" w:tentative="1">
+      <w:start w:val="1"/>
+      <w:numFmt w:val="lowerLetter"/>
+      <w:lvlText w:val="%5."/>
+      <w:lvlJc w:val="left"/>
+      <w:pPr>
+        <w:ind w:left="3600" w:hanging="360"/>
+      </w:pPr>
+    </w:lvl>
+    <w:lvl w:ilvl="5" w:tplc="240A001B" w:tentative="1">
+      <w:start w:val="1"/>
+      <w:numFmt w:val="lowerRoman"/>
+      <w:lvlText w:val="%6."/>
+      <w:lvlJc w:val="right"/>
+      <w:pPr>
+        <w:ind w:left="4320" w:hanging="180"/>
+      </w:pPr>
+    </w:lvl>
+    <w:lvl w:ilvl="6" w:tplc="240A000F" w:tentative="1">
+      <w:start w:val="1"/>
+      <w:numFmt w:val="decimal"/>
+      <w:lvlText w:val="%7."/>
+      <w:lvlJc w:val="left"/>
+      <w:pPr>
+        <w:ind w:left="5040" w:hanging="360"/>
+      </w:pPr>
+    </w:lvl>
+    <w:lvl w:ilvl="7" w:tplc="240A0019" w:tentative="1">
+      <w:start w:val="1"/>
+      <w:numFmt w:val="lowerLetter"/>
+      <w:lvlText w:val="%8."/>
+      <w:lvlJc w:val="left"/>
+      <w:pPr>
+        <w:ind w:left="5760" w:hanging="360"/>
+      </w:pPr>
+    </w:lvl>
+    <w:lvl w:ilvl="8" w:tplc="240A001B" w:tentative="1">
+      <w:start w:val="1"/>
+      <w:numFmt w:val="lowerRoman"/>
+      <w:lvlText w:val="%9."/>
+      <w:lvlJc w:val="right"/>
+      <w:pPr>
+        <w:ind w:left="6480" w:hanging="180"/>
+      </w:pPr>
+    </w:lvl>
+  </w:abstractNum>
+  <w:abstractNum w:abstractNumId="11" w15:restartNumberingAfterBreak="0">
     <w:nsid w:val="4B7A430B"/>
     <w:multiLevelType w:val="hybridMultilevel"/>
     <w:tmpl w:val="018A8A22"/>
@@ -5609,7 +7226,7 @@
       </w:pPr>
     </w:lvl>
   </w:abstractNum>
-  <w:abstractNum w:abstractNumId="11" w15:restartNumberingAfterBreak="0">
+  <w:abstractNum w:abstractNumId="12" w15:restartNumberingAfterBreak="0">
     <w:nsid w:val="68D87EFC"/>
     <w:multiLevelType w:val="hybridMultilevel"/>
     <w:tmpl w:val="10C24ACC"/>
@@ -5709,7 +7326,7 @@
     <w:abstractNumId w:val="0"/>
   </w:num>
   <w:num w:numId="4">
-    <w:abstractNumId w:val="11"/>
+    <w:abstractNumId w:val="12"/>
   </w:num>
   <w:num w:numId="5">
     <w:abstractNumId w:val="9"/>
@@ -5733,6 +7350,9 @@
     <w:abstractNumId w:val="2"/>
   </w:num>
   <w:num w:numId="12">
+    <w:abstractNumId w:val="11"/>
+  </w:num>
+  <w:num w:numId="13">
     <w:abstractNumId w:val="10"/>
   </w:num>
 </w:numbering>

</xml_diff>